<commit_message>
Après séance du 12/12
</commit_message>
<xml_diff>
--- a/MINIPRJ individuels/MINIPRJ-dossier individuel de LUCAS.docx
+++ b/MINIPRJ individuels/MINIPRJ-dossier individuel de LUCAS.docx
@@ -430,10 +430,22 @@
               <w:rPr>
                 <w:szCs w:val="22"/>
               </w:rPr>
-              <w:t xml:space="preserve">Recherche et commencement du travail à faire. ( programme EDUPYTHON) </w:t>
+              <w:t xml:space="preserve">Recherche et commencement du travail à faire. </w:t>
             </w:r>
-            <w:bookmarkStart w:id="0" w:name="_GoBack"/>
-            <w:bookmarkEnd w:id="0"/>
+            <w:proofErr w:type="gramStart"/>
+            <w:r>
+              <w:rPr>
+                <w:szCs w:val="22"/>
+              </w:rPr>
+              <w:t>( programme</w:t>
+            </w:r>
+            <w:proofErr w:type="gramEnd"/>
+            <w:r>
+              <w:rPr>
+                <w:szCs w:val="22"/>
+              </w:rPr>
+              <w:t xml:space="preserve"> EDUPYTHON) </w:t>
+            </w:r>
           </w:p>
           <w:p>
             <w:pPr>
@@ -743,6 +755,12 @@
                 <w:szCs w:val="22"/>
               </w:rPr>
             </w:pPr>
+            <w:r>
+              <w:rPr>
+                <w:szCs w:val="22"/>
+              </w:rPr>
+              <w:t>Partie de Lucas CLERC terminée</w:t>
+            </w:r>
           </w:p>
           <w:p>
             <w:pPr>
@@ -790,6 +808,12 @@
                 <w:szCs w:val="22"/>
               </w:rPr>
             </w:pPr>
+            <w:r>
+              <w:rPr>
+                <w:szCs w:val="22"/>
+              </w:rPr>
+              <w:t xml:space="preserve">J’ai terminé ma partie sur EDUPYTHON </w:t>
+            </w:r>
           </w:p>
           <w:p>
             <w:pPr>
@@ -837,6 +861,12 @@
                 <w:szCs w:val="22"/>
               </w:rPr>
             </w:pPr>
+            <w:r>
+              <w:rPr>
+                <w:szCs w:val="22"/>
+              </w:rPr>
+              <w:t xml:space="preserve">Antonin GUYARD m’a donné des informations qui m’ont aidé à réaliser mon programme. </w:t>
+            </w:r>
           </w:p>
           <w:p>
             <w:pPr>
@@ -876,6 +906,33 @@
                 <w:szCs w:val="22"/>
               </w:rPr>
               <w:t>Etape à venir </w:t>
+            </w:r>
+          </w:p>
+          <w:p>
+            <w:pPr>
+              <w:rPr>
+                <w:szCs w:val="22"/>
+              </w:rPr>
+            </w:pPr>
+            <w:r>
+              <w:rPr>
+                <w:szCs w:val="22"/>
+              </w:rPr>
+              <w:t xml:space="preserve">Aider Antonin </w:t>
+            </w:r>
+            <w:proofErr w:type="spellStart"/>
+            <w:r>
+              <w:rPr>
+                <w:szCs w:val="22"/>
+              </w:rPr>
+              <w:t>Guyard</w:t>
+            </w:r>
+            <w:proofErr w:type="spellEnd"/>
+            <w:r>
+              <w:rPr>
+                <w:szCs w:val="22"/>
+              </w:rPr>
+              <w:t xml:space="preserve"> dans sa partie pour avancer plus rapidement, terminer plus rapidement le mini projet. </w:t>
             </w:r>
           </w:p>
           <w:p>
@@ -1034,13 +1091,39 @@
                 <w:szCs w:val="22"/>
               </w:rPr>
             </w:pPr>
-          </w:p>
-          <w:p>
-            <w:pPr>
-              <w:rPr>
-                <w:szCs w:val="22"/>
-              </w:rPr>
-            </w:pPr>
+            <w:r>
+              <w:rPr>
+                <w:szCs w:val="22"/>
+              </w:rPr>
+              <w:t xml:space="preserve">Partie d’Antonin </w:t>
+            </w:r>
+            <w:proofErr w:type="spellStart"/>
+            <w:r>
+              <w:rPr>
+                <w:szCs w:val="22"/>
+              </w:rPr>
+              <w:t>Guyard</w:t>
+            </w:r>
+            <w:proofErr w:type="spellEnd"/>
+            <w:r>
+              <w:rPr>
+                <w:szCs w:val="22"/>
+              </w:rPr>
+              <w:t xml:space="preserve"> travaillée</w:t>
+            </w:r>
+          </w:p>
+          <w:p>
+            <w:pPr>
+              <w:rPr>
+                <w:szCs w:val="22"/>
+              </w:rPr>
+            </w:pPr>
+            <w:r>
+              <w:rPr>
+                <w:szCs w:val="22"/>
+              </w:rPr>
+              <w:t>Celle de  Léo en cours de finition</w:t>
+            </w:r>
           </w:p>
           <w:p>
             <w:pPr>
@@ -1081,6 +1164,12 @@
                 <w:szCs w:val="22"/>
               </w:rPr>
             </w:pPr>
+            <w:r>
+              <w:rPr>
+                <w:szCs w:val="22"/>
+              </w:rPr>
+              <w:t xml:space="preserve">Organisation des fonctions pour le programme final </w:t>
+            </w:r>
           </w:p>
           <w:p>
             <w:pPr>
@@ -1128,6 +1217,12 @@
                 <w:szCs w:val="22"/>
               </w:rPr>
             </w:pPr>
+            <w:r>
+              <w:rPr>
+                <w:szCs w:val="22"/>
+              </w:rPr>
+              <w:t>Demande d’aide envers le professeur quant à l’organisation du programme complet</w:t>
+            </w:r>
           </w:p>
           <w:p>
             <w:pPr>
@@ -1175,6 +1270,14 @@
                 <w:szCs w:val="22"/>
               </w:rPr>
             </w:pPr>
+            <w:r>
+              <w:rPr>
+                <w:szCs w:val="22"/>
+              </w:rPr>
+              <w:t>Programme complet à finir</w:t>
+            </w:r>
+            <w:bookmarkStart w:id="0" w:name="_GoBack"/>
+            <w:bookmarkEnd w:id="0"/>
           </w:p>
           <w:p>
             <w:pPr>
@@ -2182,7 +2285,7 @@
         <w:rStyle w:val="Numrodepage"/>
         <w:noProof/>
       </w:rPr>
-      <w:t>2</w:t>
+      <w:t>4</w:t>
     </w:r>
     <w:r>
       <w:rPr>
@@ -6986,7 +7089,7 @@
 </file>
 
 <file path=customXml/itemProps1.xml><?xml version="1.0" encoding="utf-8"?>
-<ds:datastoreItem xmlns:ds="http://schemas.openxmlformats.org/officeDocument/2006/customXml" ds:itemID="{500AD84D-D0EF-4C60-97B8-F926F2B84BA0}">
+<ds:datastoreItem xmlns:ds="http://schemas.openxmlformats.org/officeDocument/2006/customXml" ds:itemID="{E87F16D0-726C-465D-AFB0-22FB39611077}">
   <ds:schemaRefs>
     <ds:schemaRef ds:uri="http://schemas.openxmlformats.org/officeDocument/2006/bibliography"/>
   </ds:schemaRefs>

</xml_diff>